<commit_message>
add location package model images
</commit_message>
<xml_diff>
--- a/architectuur/Code (C4).docx
+++ b/architectuur/Code (C4).docx
@@ -37,9 +37,9 @@
           <w:noProof/>
         </w:rPr>
         <w:drawing>
-          <wp:inline distT="0" distB="0" distL="0" distR="0" wp14:anchorId="1B7EE683" wp14:editId="6E5DDF64">
-            <wp:extent cx="3156668" cy="3905156"/>
-            <wp:effectExtent l="0" t="0" r="5715" b="635"/>
+          <wp:inline distT="0" distB="0" distL="0" distR="0" wp14:anchorId="1B7EE683" wp14:editId="376BF524">
+            <wp:extent cx="2542540" cy="3351656"/>
+            <wp:effectExtent l="0" t="0" r="0" b="1270"/>
             <wp:docPr id="245604153" name="Picture 245604153"/>
             <wp:cNvGraphicFramePr>
               <a:graphicFrameLocks xmlns:a="http://schemas.openxmlformats.org/drawingml/2006/main" noChangeAspect="1"/>
@@ -51,7 +51,7 @@
                     <pic:cNvPr id="0" name=""/>
                     <pic:cNvPicPr/>
                   </pic:nvPicPr>
-                  <pic:blipFill>
+                  <pic:blipFill rotWithShape="1">
                     <a:blip r:embed="rId4" cstate="print">
                       <a:extLst>
                         <a:ext uri="{28A0092B-C50C-407E-A947-70E740481C1C}">
@@ -59,18 +59,25 @@
                         </a:ext>
                       </a:extLst>
                     </a:blip>
-                    <a:stretch>
-                      <a:fillRect/>
-                    </a:stretch>
+                    <a:srcRect l="7546" t="3172" r="11871" b="10961"/>
+                    <a:stretch/>
                   </pic:blipFill>
-                  <pic:spPr>
+                  <pic:spPr bwMode="auto">
                     <a:xfrm>
                       <a:off x="0" y="0"/>
-                      <a:ext cx="3160242" cy="3909578"/>
+                      <a:ext cx="2546610" cy="3357021"/>
                     </a:xfrm>
                     <a:prstGeom prst="rect">
                       <a:avLst/>
                     </a:prstGeom>
+                    <a:ln>
+                      <a:noFill/>
+                    </a:ln>
+                    <a:extLst>
+                      <a:ext uri="{53640926-AAD7-44D8-BBD7-CCE9431645EC}">
+                        <a14:shadowObscured xmlns:a14="http://schemas.microsoft.com/office/drawing/2010/main"/>
+                      </a:ext>
+                    </a:extLst>
                   </pic:spPr>
                 </pic:pic>
               </a:graphicData>
@@ -117,7 +124,7 @@
     </w:p>
     <w:tbl>
       <w:tblPr>
-        <w:tblStyle w:val="Tabelraster"/>
+        <w:tblStyle w:val="TableGrid"/>
         <w:tblW w:w="6040" w:type="dxa"/>
         <w:tblInd w:w="11" w:type="dxa"/>
         <w:tblLook w:val="04A0" w:firstRow="1" w:lastRow="0" w:firstColumn="1" w:lastColumn="0" w:noHBand="0" w:noVBand="1"/>
@@ -285,7 +292,7 @@
               <w:rPr>
                 <w:lang w:val="en-GB"/>
               </w:rPr>
-              <w:t>GetAllPackacges</w:t>
+              <w:t>GetAllPackages</w:t>
             </w:r>
             <w:proofErr w:type="spellEnd"/>
           </w:p>
@@ -534,7 +541,7 @@
     </w:p>
     <w:tbl>
       <w:tblPr>
-        <w:tblStyle w:val="Tabelraster"/>
+        <w:tblStyle w:val="TableGrid"/>
         <w:tblW w:w="6040" w:type="dxa"/>
         <w:tblInd w:w="11" w:type="dxa"/>
         <w:tblLook w:val="04A0" w:firstRow="1" w:lastRow="0" w:firstColumn="1" w:lastColumn="0" w:noHBand="0" w:noVBand="1"/>
@@ -722,7 +729,7 @@
     </w:p>
     <w:p>
       <w:pPr>
-        <w:pStyle w:val="Geenafstand"/>
+        <w:pStyle w:val="NoSpacing"/>
         <w:rPr>
           <w:b/>
           <w:bCs/>
@@ -748,7 +755,7 @@
     </w:p>
     <w:p>
       <w:pPr>
-        <w:pStyle w:val="Geenafstand"/>
+        <w:pStyle w:val="NoSpacing"/>
       </w:pPr>
       <w:r>
         <w:rPr>
@@ -800,7 +807,7 @@
     </w:p>
     <w:p>
       <w:pPr>
-        <w:pStyle w:val="Geenafstand"/>
+        <w:pStyle w:val="NoSpacing"/>
         <w:rPr>
           <w:lang w:val="nl-NL"/>
         </w:rPr>
@@ -890,7 +897,7 @@
     </w:p>
     <w:p>
       <w:pPr>
-        <w:pStyle w:val="Geenafstand"/>
+        <w:pStyle w:val="NoSpacing"/>
         <w:rPr>
           <w:lang w:val="nl-NL"/>
         </w:rPr>
@@ -930,7 +937,7 @@
     </w:p>
     <w:p>
       <w:pPr>
-        <w:pStyle w:val="Geenafstand"/>
+        <w:pStyle w:val="NoSpacing"/>
         <w:rPr>
           <w:b/>
           <w:i/>
@@ -950,7 +957,7 @@
     </w:p>
     <w:p>
       <w:pPr>
-        <w:pStyle w:val="Geenafstand"/>
+        <w:pStyle w:val="NoSpacing"/>
       </w:pPr>
       <w:r>
         <w:t>Endpoint: /city</w:t>
@@ -958,7 +965,7 @@
     </w:p>
     <w:p>
       <w:pPr>
-        <w:pStyle w:val="Geenafstand"/>
+        <w:pStyle w:val="NoSpacing"/>
         <w:rPr>
           <w:b/>
           <w:bCs/>
@@ -970,7 +977,7 @@
     </w:p>
     <w:tbl>
       <w:tblPr>
-        <w:tblStyle w:val="Tabelraster"/>
+        <w:tblStyle w:val="TableGrid"/>
         <w:tblW w:w="0" w:type="auto"/>
         <w:tblLook w:val="04A0" w:firstRow="1" w:lastRow="0" w:firstColumn="1" w:lastColumn="0" w:noHBand="0" w:noVBand="1"/>
       </w:tblPr>
@@ -1200,17 +1207,17 @@
     </w:tbl>
     <w:p>
       <w:pPr>
-        <w:pStyle w:val="Geenafstand"/>
-        <w:rPr>
-          <w:b/>
-          <w:bCs/>
-          <w:lang w:val="nl-NL"/>
-        </w:rPr>
-      </w:pPr>
-    </w:p>
-    <w:p>
-      <w:pPr>
-        <w:pStyle w:val="Geenafstand"/>
+        <w:pStyle w:val="NoSpacing"/>
+        <w:rPr>
+          <w:b/>
+          <w:bCs/>
+          <w:lang w:val="nl-NL"/>
+        </w:rPr>
+      </w:pPr>
+    </w:p>
+    <w:p>
+      <w:pPr>
+        <w:pStyle w:val="NoSpacing"/>
         <w:rPr>
           <w:b/>
           <w:bCs/>
@@ -1230,7 +1237,7 @@
     </w:p>
     <w:p>
       <w:pPr>
-        <w:pStyle w:val="Geenafstand"/>
+        <w:pStyle w:val="NoSpacing"/>
         <w:rPr>
           <w:lang w:val="nl-NL"/>
         </w:rPr>
@@ -1244,15 +1251,15 @@
     </w:p>
     <w:p>
       <w:pPr>
-        <w:pStyle w:val="Geenafstand"/>
-        <w:rPr>
-          <w:lang w:val="nl-NL"/>
-        </w:rPr>
-      </w:pPr>
-    </w:p>
-    <w:p>
-      <w:pPr>
-        <w:pStyle w:val="Geenafstand"/>
+        <w:pStyle w:val="NoSpacing"/>
+        <w:rPr>
+          <w:lang w:val="nl-NL"/>
+        </w:rPr>
+      </w:pPr>
+    </w:p>
+    <w:p>
+      <w:pPr>
+        <w:pStyle w:val="NoSpacing"/>
         <w:rPr>
           <w:b/>
           <w:bCs/>
@@ -1304,7 +1311,7 @@
     </w:p>
     <w:p>
       <w:pPr>
-        <w:pStyle w:val="Geenafstand"/>
+        <w:pStyle w:val="NoSpacing"/>
         <w:rPr>
           <w:lang w:val="nl-NL"/>
         </w:rPr>
@@ -1324,15 +1331,15 @@
     </w:p>
     <w:p>
       <w:pPr>
-        <w:pStyle w:val="Geenafstand"/>
-        <w:rPr>
-          <w:lang w:val="nl-NL"/>
-        </w:rPr>
-      </w:pPr>
-    </w:p>
-    <w:p>
-      <w:pPr>
-        <w:pStyle w:val="Geenafstand"/>
+        <w:pStyle w:val="NoSpacing"/>
+        <w:rPr>
+          <w:lang w:val="nl-NL"/>
+        </w:rPr>
+      </w:pPr>
+    </w:p>
+    <w:p>
+      <w:pPr>
+        <w:pStyle w:val="NoSpacing"/>
         <w:rPr>
           <w:b/>
           <w:bCs/>
@@ -1352,7 +1359,7 @@
     </w:p>
     <w:p>
       <w:pPr>
-        <w:pStyle w:val="Geenafstand"/>
+        <w:pStyle w:val="NoSpacing"/>
         <w:rPr>
           <w:lang w:val="nl-NL"/>
         </w:rPr>
@@ -1380,15 +1387,15 @@
     </w:p>
     <w:p>
       <w:pPr>
-        <w:pStyle w:val="Geenafstand"/>
-        <w:rPr>
-          <w:lang w:val="nl-NL"/>
-        </w:rPr>
-      </w:pPr>
-    </w:p>
-    <w:p>
-      <w:pPr>
-        <w:pStyle w:val="Geenafstand"/>
+        <w:pStyle w:val="NoSpacing"/>
+        <w:rPr>
+          <w:lang w:val="nl-NL"/>
+        </w:rPr>
+      </w:pPr>
+    </w:p>
+    <w:p>
+      <w:pPr>
+        <w:pStyle w:val="NoSpacing"/>
         <w:rPr>
           <w:b/>
           <w:bCs/>
@@ -1416,7 +1423,7 @@
     </w:p>
     <w:p>
       <w:pPr>
-        <w:pStyle w:val="Geenafstand"/>
+        <w:pStyle w:val="NoSpacing"/>
         <w:rPr>
           <w:lang w:val="nl-NL"/>
         </w:rPr>
@@ -1444,7 +1451,7 @@
     </w:p>
     <w:p>
       <w:pPr>
-        <w:pStyle w:val="Geenafstand"/>
+        <w:pStyle w:val="NoSpacing"/>
         <w:rPr>
           <w:lang w:val="nl-NL"/>
         </w:rPr>
@@ -1484,7 +1491,7 @@
     </w:p>
     <w:p>
       <w:pPr>
-        <w:pStyle w:val="Geenafstand"/>
+        <w:pStyle w:val="NoSpacing"/>
         <w:rPr>
           <w:lang w:val="nl-NL"/>
         </w:rPr>
@@ -1512,7 +1519,7 @@
     </w:p>
     <w:p>
       <w:pPr>
-        <w:pStyle w:val="Geenafstand"/>
+        <w:pStyle w:val="NoSpacing"/>
         <w:rPr>
           <w:lang w:val="nl-NL"/>
         </w:rPr>
@@ -1520,7 +1527,7 @@
     </w:p>
     <w:tbl>
       <w:tblPr>
-        <w:tblStyle w:val="Tabelraster"/>
+        <w:tblStyle w:val="TableGrid"/>
         <w:tblW w:w="0" w:type="auto"/>
         <w:tblLook w:val="04A0" w:firstRow="1" w:lastRow="0" w:firstColumn="1" w:lastColumn="0" w:noHBand="0" w:noVBand="1"/>
       </w:tblPr>
@@ -1732,15 +1739,15 @@
     </w:tbl>
     <w:p>
       <w:pPr>
-        <w:pStyle w:val="Geenafstand"/>
-        <w:rPr>
-          <w:lang w:val="nl-NL"/>
-        </w:rPr>
-      </w:pPr>
-    </w:p>
-    <w:p>
-      <w:pPr>
-        <w:pStyle w:val="Geenafstand"/>
+        <w:pStyle w:val="NoSpacing"/>
+        <w:rPr>
+          <w:lang w:val="nl-NL"/>
+        </w:rPr>
+      </w:pPr>
+    </w:p>
+    <w:p>
+      <w:pPr>
+        <w:pStyle w:val="NoSpacing"/>
         <w:rPr>
           <w:b/>
           <w:bCs/>
@@ -1760,7 +1767,7 @@
     </w:p>
     <w:p>
       <w:pPr>
-        <w:pStyle w:val="Geenafstand"/>
+        <w:pStyle w:val="NoSpacing"/>
         <w:rPr>
           <w:lang w:val="nl-NL"/>
         </w:rPr>
@@ -1774,15 +1781,15 @@
     </w:p>
     <w:p>
       <w:pPr>
-        <w:pStyle w:val="Geenafstand"/>
-        <w:rPr>
-          <w:lang w:val="nl-NL"/>
-        </w:rPr>
-      </w:pPr>
-    </w:p>
-    <w:p>
-      <w:pPr>
-        <w:pStyle w:val="Geenafstand"/>
+        <w:pStyle w:val="NoSpacing"/>
+        <w:rPr>
+          <w:lang w:val="nl-NL"/>
+        </w:rPr>
+      </w:pPr>
+    </w:p>
+    <w:p>
+      <w:pPr>
+        <w:pStyle w:val="NoSpacing"/>
         <w:rPr>
           <w:b/>
           <w:bCs/>
@@ -1810,7 +1817,7 @@
     </w:p>
     <w:p>
       <w:pPr>
-        <w:pStyle w:val="Geenafstand"/>
+        <w:pStyle w:val="NoSpacing"/>
         <w:rPr>
           <w:lang w:val="nl-NL"/>
         </w:rPr>
@@ -1830,15 +1837,15 @@
     </w:p>
     <w:p>
       <w:pPr>
-        <w:pStyle w:val="Geenafstand"/>
-        <w:rPr>
-          <w:lang w:val="nl-NL"/>
-        </w:rPr>
-      </w:pPr>
-    </w:p>
-    <w:p>
-      <w:pPr>
-        <w:pStyle w:val="Geenafstand"/>
+        <w:pStyle w:val="NoSpacing"/>
+        <w:rPr>
+          <w:lang w:val="nl-NL"/>
+        </w:rPr>
+      </w:pPr>
+    </w:p>
+    <w:p>
+      <w:pPr>
+        <w:pStyle w:val="NoSpacing"/>
         <w:rPr>
           <w:b/>
           <w:bCs/>
@@ -1858,7 +1865,7 @@
     </w:p>
     <w:p>
       <w:pPr>
-        <w:pStyle w:val="Geenafstand"/>
+        <w:pStyle w:val="NoSpacing"/>
         <w:rPr>
           <w:lang w:val="nl-NL"/>
         </w:rPr>
@@ -1886,15 +1893,15 @@
     </w:p>
     <w:p>
       <w:pPr>
-        <w:pStyle w:val="Geenafstand"/>
-        <w:rPr>
-          <w:lang w:val="nl-NL"/>
-        </w:rPr>
-      </w:pPr>
-    </w:p>
-    <w:p>
-      <w:pPr>
-        <w:pStyle w:val="Geenafstand"/>
+        <w:pStyle w:val="NoSpacing"/>
+        <w:rPr>
+          <w:lang w:val="nl-NL"/>
+        </w:rPr>
+      </w:pPr>
+    </w:p>
+    <w:p>
+      <w:pPr>
+        <w:pStyle w:val="NoSpacing"/>
         <w:rPr>
           <w:b/>
           <w:bCs/>
@@ -1938,7 +1945,7 @@
     </w:p>
     <w:p>
       <w:pPr>
-        <w:pStyle w:val="Geenafstand"/>
+        <w:pStyle w:val="NoSpacing"/>
         <w:rPr>
           <w:lang w:val="nl-NL"/>
         </w:rPr>
@@ -1966,7 +1973,7 @@
     </w:p>
     <w:p>
       <w:pPr>
-        <w:pStyle w:val="Geenafstand"/>
+        <w:pStyle w:val="NoSpacing"/>
         <w:rPr>
           <w:lang w:val="nl-NL"/>
         </w:rPr>
@@ -1980,7 +1987,7 @@
     </w:p>
     <w:p>
       <w:pPr>
-        <w:pStyle w:val="Geenafstand"/>
+        <w:pStyle w:val="NoSpacing"/>
         <w:rPr>
           <w:b/>
           <w:bCs/>
@@ -2003,7 +2010,7 @@
     </w:p>
     <w:p>
       <w:pPr>
-        <w:pStyle w:val="Geenafstand"/>
+        <w:pStyle w:val="NoSpacing"/>
       </w:pPr>
       <w:r>
         <w:t>Endpoint: /</w:t>
@@ -2014,12 +2021,12 @@
     </w:p>
     <w:p>
       <w:pPr>
-        <w:pStyle w:val="Geenafstand"/>
+        <w:pStyle w:val="NoSpacing"/>
       </w:pPr>
     </w:p>
     <w:tbl>
       <w:tblPr>
-        <w:tblStyle w:val="Tabelraster"/>
+        <w:tblStyle w:val="TableGrid"/>
         <w:tblW w:w="0" w:type="auto"/>
         <w:tblLook w:val="04A0" w:firstRow="1" w:lastRow="0" w:firstColumn="1" w:lastColumn="0" w:noHBand="0" w:noVBand="1"/>
       </w:tblPr>
@@ -2309,12 +2316,12 @@
     </w:tbl>
     <w:p>
       <w:pPr>
-        <w:pStyle w:val="Geenafstand"/>
-      </w:pPr>
-    </w:p>
-    <w:p>
-      <w:pPr>
-        <w:pStyle w:val="Geenafstand"/>
+        <w:pStyle w:val="NoSpacing"/>
+      </w:pPr>
+    </w:p>
+    <w:p>
+      <w:pPr>
+        <w:pStyle w:val="NoSpacing"/>
         <w:rPr>
           <w:b/>
           <w:bCs/>
@@ -2334,7 +2341,7 @@
     </w:p>
     <w:p>
       <w:pPr>
-        <w:pStyle w:val="Geenafstand"/>
+        <w:pStyle w:val="NoSpacing"/>
         <w:rPr>
           <w:lang w:val="nl-NL"/>
         </w:rPr>
@@ -2348,15 +2355,15 @@
     </w:p>
     <w:p>
       <w:pPr>
-        <w:pStyle w:val="Geenafstand"/>
-        <w:rPr>
-          <w:lang w:val="nl-NL"/>
-        </w:rPr>
-      </w:pPr>
-    </w:p>
-    <w:p>
-      <w:pPr>
-        <w:pStyle w:val="Geenafstand"/>
+        <w:pStyle w:val="NoSpacing"/>
+        <w:rPr>
+          <w:lang w:val="nl-NL"/>
+        </w:rPr>
+      </w:pPr>
+    </w:p>
+    <w:p>
+      <w:pPr>
+        <w:pStyle w:val="NoSpacing"/>
         <w:rPr>
           <w:b/>
           <w:bCs/>
@@ -2384,7 +2391,7 @@
     </w:p>
     <w:p>
       <w:pPr>
-        <w:pStyle w:val="Geenafstand"/>
+        <w:pStyle w:val="NoSpacing"/>
         <w:rPr>
           <w:lang w:val="nl-NL"/>
         </w:rPr>
@@ -2404,15 +2411,15 @@
     </w:p>
     <w:p>
       <w:pPr>
-        <w:pStyle w:val="Geenafstand"/>
-        <w:rPr>
-          <w:lang w:val="nl-NL"/>
-        </w:rPr>
-      </w:pPr>
-    </w:p>
-    <w:p>
-      <w:pPr>
-        <w:pStyle w:val="Geenafstand"/>
+        <w:pStyle w:val="NoSpacing"/>
+        <w:rPr>
+          <w:lang w:val="nl-NL"/>
+        </w:rPr>
+      </w:pPr>
+    </w:p>
+    <w:p>
+      <w:pPr>
+        <w:pStyle w:val="NoSpacing"/>
         <w:rPr>
           <w:b/>
           <w:bCs/>
@@ -2432,7 +2439,7 @@
     </w:p>
     <w:p>
       <w:pPr>
-        <w:pStyle w:val="Geenafstand"/>
+        <w:pStyle w:val="NoSpacing"/>
         <w:rPr>
           <w:lang w:val="nl-NL"/>
         </w:rPr>
@@ -2460,15 +2467,15 @@
     </w:p>
     <w:p>
       <w:pPr>
-        <w:pStyle w:val="Geenafstand"/>
-        <w:rPr>
-          <w:lang w:val="nl-NL"/>
-        </w:rPr>
-      </w:pPr>
-    </w:p>
-    <w:p>
-      <w:pPr>
-        <w:pStyle w:val="Geenafstand"/>
+        <w:pStyle w:val="NoSpacing"/>
+        <w:rPr>
+          <w:lang w:val="nl-NL"/>
+        </w:rPr>
+      </w:pPr>
+    </w:p>
+    <w:p>
+      <w:pPr>
+        <w:pStyle w:val="NoSpacing"/>
         <w:rPr>
           <w:b/>
           <w:bCs/>
@@ -2512,7 +2519,7 @@
     </w:p>
     <w:p>
       <w:pPr>
-        <w:pStyle w:val="Geenafstand"/>
+        <w:pStyle w:val="NoSpacing"/>
         <w:rPr>
           <w:lang w:val="nl-NL"/>
         </w:rPr>
@@ -2785,6 +2792,7 @@
         <w:t>(</w:t>
       </w:r>
       <w:proofErr w:type="spellStart"/>
+      <w:proofErr w:type="gramStart"/>
       <w:r>
         <w:rPr>
           <w:lang w:val="nl-NL"/>
@@ -2792,6 +2800,7 @@
         <w:t>sidenote</w:t>
       </w:r>
       <w:proofErr w:type="spellEnd"/>
+      <w:proofErr w:type="gramEnd"/>
       <w:r>
         <w:rPr>
           <w:lang w:val="nl-NL"/>
@@ -2801,7 +2810,7 @@
     </w:p>
     <w:tbl>
       <w:tblPr>
-        <w:tblStyle w:val="Tabelraster"/>
+        <w:tblStyle w:val="TableGrid"/>
         <w:tblW w:w="0" w:type="auto"/>
         <w:tblLayout w:type="fixed"/>
         <w:tblLook w:val="06A0" w:firstRow="1" w:lastRow="0" w:firstColumn="1" w:lastColumn="0" w:noHBand="1" w:noVBand="1"/>
@@ -3075,15 +3084,15 @@
     </w:tbl>
     <w:p>
       <w:pPr>
-        <w:pStyle w:val="Geenafstand"/>
-        <w:rPr>
-          <w:lang w:val="nl-NL"/>
-        </w:rPr>
-      </w:pPr>
-    </w:p>
-    <w:p>
-      <w:pPr>
-        <w:pStyle w:val="Geenafstand"/>
+        <w:pStyle w:val="NoSpacing"/>
+        <w:rPr>
+          <w:lang w:val="nl-NL"/>
+        </w:rPr>
+      </w:pPr>
+    </w:p>
+    <w:p>
+      <w:pPr>
+        <w:pStyle w:val="NoSpacing"/>
         <w:rPr>
           <w:lang w:val="nl-NL"/>
         </w:rPr>
@@ -3101,7 +3110,7 @@
     </w:p>
     <w:p>
       <w:pPr>
-        <w:pStyle w:val="Geenafstand"/>
+        <w:pStyle w:val="NoSpacing"/>
         <w:rPr>
           <w:lang w:val="nl-NL"/>
         </w:rPr>
@@ -3115,17 +3124,17 @@
     </w:p>
     <w:p>
       <w:pPr>
-        <w:pStyle w:val="Geenafstand"/>
-        <w:rPr>
-          <w:b/>
-          <w:bCs/>
-          <w:lang w:val="nl-NL"/>
-        </w:rPr>
-      </w:pPr>
-    </w:p>
-    <w:p>
-      <w:pPr>
-        <w:pStyle w:val="Geenafstand"/>
+        <w:pStyle w:val="NoSpacing"/>
+        <w:rPr>
+          <w:b/>
+          <w:bCs/>
+          <w:lang w:val="nl-NL"/>
+        </w:rPr>
+      </w:pPr>
+    </w:p>
+    <w:p>
+      <w:pPr>
+        <w:pStyle w:val="NoSpacing"/>
         <w:rPr>
           <w:b/>
           <w:bCs/>
@@ -3145,7 +3154,7 @@
     </w:p>
     <w:p>
       <w:pPr>
-        <w:pStyle w:val="Geenafstand"/>
+        <w:pStyle w:val="NoSpacing"/>
         <w:rPr>
           <w:b/>
           <w:bCs/>
@@ -3203,17 +3212,17 @@
     </w:p>
     <w:p>
       <w:pPr>
-        <w:pStyle w:val="Geenafstand"/>
-        <w:rPr>
-          <w:b/>
-          <w:bCs/>
-          <w:lang w:val="nl-NL"/>
-        </w:rPr>
-      </w:pPr>
-    </w:p>
-    <w:p>
-      <w:pPr>
-        <w:pStyle w:val="Geenafstand"/>
+        <w:pStyle w:val="NoSpacing"/>
+        <w:rPr>
+          <w:b/>
+          <w:bCs/>
+          <w:lang w:val="nl-NL"/>
+        </w:rPr>
+      </w:pPr>
+    </w:p>
+    <w:p>
+      <w:pPr>
+        <w:pStyle w:val="NoSpacing"/>
         <w:rPr>
           <w:b/>
           <w:bCs/>
@@ -3233,7 +3242,7 @@
     </w:p>
     <w:p>
       <w:pPr>
-        <w:pStyle w:val="Geenafstand"/>
+        <w:pStyle w:val="NoSpacing"/>
         <w:rPr>
           <w:b/>
           <w:bCs/>
@@ -3263,7 +3272,7 @@
     </w:p>
     <w:p>
       <w:pPr>
-        <w:pStyle w:val="Geenafstand"/>
+        <w:pStyle w:val="NoSpacing"/>
         <w:rPr>
           <w:lang w:val="nl-NL"/>
         </w:rPr>
@@ -3415,6 +3424,7 @@
     <w:lsdException w:name="HTML Sample" w:semiHidden="1" w:unhideWhenUsed="1"/>
     <w:lsdException w:name="HTML Typewriter" w:semiHidden="1" w:unhideWhenUsed="1"/>
     <w:lsdException w:name="HTML Variable" w:semiHidden="1" w:unhideWhenUsed="1"/>
+    <w:lsdException w:name="Normal Table" w:semiHidden="1" w:unhideWhenUsed="1"/>
     <w:lsdException w:name="annotation subject" w:semiHidden="1" w:unhideWhenUsed="1"/>
     <w:lsdException w:name="No List" w:semiHidden="1" w:unhideWhenUsed="1"/>
     <w:lsdException w:name="Outline List 1" w:semiHidden="1" w:unhideWhenUsed="1"/>
@@ -3461,8 +3471,10 @@
     <w:lsdException w:name="Table Subtle 2" w:semiHidden="1" w:unhideWhenUsed="1"/>
     <w:lsdException w:name="Table Web 1" w:semiHidden="1" w:unhideWhenUsed="1"/>
     <w:lsdException w:name="Table Web 2" w:semiHidden="1" w:unhideWhenUsed="1"/>
+    <w:lsdException w:name="Table Web 3" w:semiHidden="1" w:unhideWhenUsed="1"/>
     <w:lsdException w:name="Balloon Text" w:semiHidden="1" w:unhideWhenUsed="1"/>
     <w:lsdException w:name="Table Grid" w:uiPriority="59"/>
+    <w:lsdException w:name="Table Theme" w:semiHidden="1" w:unhideWhenUsed="1"/>
     <w:lsdException w:name="Placeholder Text" w:semiHidden="1"/>
     <w:lsdException w:name="No Spacing" w:uiPriority="1" w:qFormat="1"/>
     <w:lsdException w:name="Light Shading" w:uiPriority="60"/>
@@ -3684,7 +3696,7 @@
     <w:lsdException w:name="Unresolved Mention" w:semiHidden="1" w:unhideWhenUsed="1"/>
     <w:lsdException w:name="Smart Link" w:semiHidden="1" w:unhideWhenUsed="1"/>
   </w:latentStyles>
-  <w:style w:type="paragraph" w:default="1" w:styleId="Standaard">
+  <w:style w:type="paragraph" w:default="1" w:styleId="Normal">
     <w:name w:val="Normal"/>
     <w:qFormat/>
     <w:rsid w:val="005D68A5"/>
@@ -3692,13 +3704,13 @@
       <w:lang w:val="en-US"/>
     </w:rPr>
   </w:style>
-  <w:style w:type="character" w:default="1" w:styleId="Standaardalinea-lettertype">
+  <w:style w:type="character" w:default="1" w:styleId="DefaultParagraphFont">
     <w:name w:val="Default Paragraph Font"/>
     <w:uiPriority w:val="1"/>
     <w:semiHidden/>
     <w:unhideWhenUsed/>
   </w:style>
-  <w:style w:type="table" w:default="1" w:styleId="Standaardtabel">
+  <w:style w:type="table" w:default="1" w:styleId="TableNormal">
     <w:name w:val="Normal Table"/>
     <w:uiPriority w:val="99"/>
     <w:semiHidden/>
@@ -3713,15 +3725,15 @@
       </w:tblCellMar>
     </w:tblPr>
   </w:style>
-  <w:style w:type="numbering" w:default="1" w:styleId="Geenlijst">
+  <w:style w:type="numbering" w:default="1" w:styleId="NoList">
     <w:name w:val="No List"/>
     <w:uiPriority w:val="99"/>
     <w:semiHidden/>
     <w:unhideWhenUsed/>
   </w:style>
-  <w:style w:type="table" w:styleId="Tabelraster">
+  <w:style w:type="table" w:styleId="TableGrid">
     <w:name w:val="Table Grid"/>
-    <w:basedOn w:val="Standaardtabel"/>
+    <w:basedOn w:val="TableNormal"/>
     <w:uiPriority w:val="59"/>
     <w:rsid w:val="005D68A5"/>
     <w:pPr>
@@ -3743,7 +3755,7 @@
   </w:style>
   <w:style w:type="paragraph" w:customStyle="1" w:styleId="Normal1">
     <w:name w:val="Normal 1"/>
-    <w:basedOn w:val="Standaard"/>
+    <w:basedOn w:val="Normal"/>
     <w:qFormat/>
     <w:rsid w:val="005D68A5"/>
     <w:pPr>
@@ -3758,7 +3770,7 @@
       <w:lang w:val="nl"/>
     </w:rPr>
   </w:style>
-  <w:style w:type="paragraph" w:styleId="Geenafstand">
+  <w:style w:type="paragraph" w:styleId="NoSpacing">
     <w:name w:val="No Spacing"/>
     <w:uiPriority w:val="1"/>
     <w:qFormat/>

</xml_diff>